<commit_message>
iniciando rota de carrinho para grafico
</commit_message>
<xml_diff>
--- a/Documentacao/DocumentacaoProjetoNetuno.docx
+++ b/Documentacao/DocumentacaoProjetoNetuno.docx
@@ -171,22 +171,21 @@
           <w:szCs w:val="32"/>
         </w:rPr>
       </w:pPr>
-      <w:proofErr w:type="gramStart"/>
       <w:r>
         <w:rPr>
           <w:sz w:val="32"/>
           <w:szCs w:val="32"/>
         </w:rPr>
-        <w:t>RA :</w:t>
-      </w:r>
-      <w:proofErr w:type="gramEnd"/>
-      <w:r>
+        <w:t>RA: 01221099</w:t>
+      </w:r>
+    </w:p>
+    <w:p>
+      <w:pPr>
         <w:rPr>
           <w:sz w:val="32"/>
           <w:szCs w:val="32"/>
         </w:rPr>
-        <w:t xml:space="preserve"> 01221099</w:t>
-      </w:r>
+      </w:pPr>
     </w:p>
     <w:p>
       <w:pPr>
@@ -199,14 +198,6 @@
     <w:p>
       <w:pPr>
         <w:rPr>
-          <w:sz w:val="32"/>
-          <w:szCs w:val="32"/>
-        </w:rPr>
-      </w:pPr>
-    </w:p>
-    <w:p>
-      <w:pPr>
-        <w:rPr>
           <w:b/>
           <w:bCs/>
           <w:sz w:val="36"/>
@@ -258,7 +249,7 @@
           <w:sz w:val="24"/>
           <w:szCs w:val="24"/>
         </w:rPr>
-        <w:t>, José abriu as portas de sua garagem para visando melhoras financeiras para sua família.</w:t>
+        <w:t>, José abriu as portas de sua garagem para melhoras financeiras para sua família.</w:t>
       </w:r>
     </w:p>
     <w:p>
@@ -323,34 +314,7 @@
           <w:sz w:val="36"/>
           <w:szCs w:val="36"/>
         </w:rPr>
-        <w:t>Vender</w:t>
-      </w:r>
-      <w:r>
-        <w:rPr>
-          <w:b/>
-          <w:bCs/>
-          <w:sz w:val="36"/>
-          <w:szCs w:val="36"/>
-        </w:rPr>
-        <w:t xml:space="preserve"> </w:t>
-      </w:r>
-      <w:r>
-        <w:rPr>
-          <w:b/>
-          <w:bCs/>
-          <w:sz w:val="36"/>
-          <w:szCs w:val="36"/>
-        </w:rPr>
-        <w:t>10 galões de 20L por dia e 20 carvões por mês</w:t>
-      </w:r>
-      <w:r>
-        <w:rPr>
-          <w:b/>
-          <w:bCs/>
-          <w:sz w:val="36"/>
-          <w:szCs w:val="36"/>
-        </w:rPr>
-        <w:t>.</w:t>
+        <w:t>Vender 10 galões de 20L por dia e 20 carvões por mês.</w:t>
       </w:r>
     </w:p>
     <w:p>
@@ -487,7 +451,21 @@
           <w:sz w:val="24"/>
           <w:szCs w:val="24"/>
         </w:rPr>
-        <w:t>Trazer uma proximidade entre a Netuno e cliente;</w:t>
+        <w:t>Trazer uma proximidade entre a Netuno e cliente</w:t>
+      </w:r>
+      <w:r>
+        <w:rPr>
+          <w:sz w:val="24"/>
+          <w:szCs w:val="24"/>
+        </w:rPr>
+        <w:t>s</w:t>
+      </w:r>
+      <w:r>
+        <w:rPr>
+          <w:sz w:val="24"/>
+          <w:szCs w:val="24"/>
+        </w:rPr>
+        <w:t>;</w:t>
       </w:r>
     </w:p>
     <w:p>
@@ -577,7 +555,21 @@
           <w:sz w:val="24"/>
           <w:szCs w:val="24"/>
         </w:rPr>
-        <w:t>criar suas contas e termos as informações necessárias para o nosso estabelecimento, uma tela de login para sabermos quem est</w:t>
+        <w:t>criar suas contas e ter</w:t>
+      </w:r>
+      <w:r>
+        <w:rPr>
+          <w:sz w:val="24"/>
+          <w:szCs w:val="24"/>
+        </w:rPr>
+        <w:t>em</w:t>
+      </w:r>
+      <w:r>
+        <w:rPr>
+          <w:sz w:val="24"/>
+          <w:szCs w:val="24"/>
+        </w:rPr>
+        <w:t xml:space="preserve"> as informações necessárias para o nosso estabelecimento, uma tela de login para sabermos quem est</w:t>
       </w:r>
       <w:r>
         <w:rPr>
@@ -598,21 +590,7 @@
           <w:sz w:val="24"/>
           <w:szCs w:val="24"/>
         </w:rPr>
-        <w:t xml:space="preserve"> </w:t>
-      </w:r>
-      <w:r>
-        <w:rPr>
-          <w:sz w:val="24"/>
-          <w:szCs w:val="24"/>
-        </w:rPr>
-        <w:t>uma tela de seleção para selecionar todos os produtos que o cliente quiser receber</w:t>
-      </w:r>
-      <w:r>
-        <w:rPr>
-          <w:sz w:val="24"/>
-          <w:szCs w:val="24"/>
-        </w:rPr>
-        <w:t>,</w:t>
+        <w:t xml:space="preserve"> uma tela de seleção para selecionar todos os produtos que o cliente quiser receber,</w:t>
       </w:r>
       <w:r>
         <w:rPr>
@@ -654,6 +632,7 @@
       </w:pPr>
       <w:r>
         <w:rPr>
+          <w:noProof/>
           <w:sz w:val="24"/>
           <w:szCs w:val="24"/>
         </w:rPr>
@@ -754,7 +733,21 @@
           <w:sz w:val="24"/>
           <w:szCs w:val="24"/>
         </w:rPr>
-        <w:t>Cada usuário terá seu próprio login para poder escolher seus produtos e fazer seu pagamento. Com isso conseguir bonificações por ser um cliente fiel.</w:t>
+        <w:t>Cada usuário terá seu próprio login para poder escolher seus produtos e fazer seu pagamento</w:t>
+      </w:r>
+      <w:r>
+        <w:rPr>
+          <w:sz w:val="24"/>
+          <w:szCs w:val="24"/>
+        </w:rPr>
+        <w:t xml:space="preserve">, tendo uma maior facilidade </w:t>
+      </w:r>
+      <w:r>
+        <w:rPr>
+          <w:sz w:val="24"/>
+          <w:szCs w:val="24"/>
+        </w:rPr>
+        <w:t>e acessibilidade a loja da Netuno.</w:t>
       </w:r>
     </w:p>
     <w:p>

</xml_diff>